<commit_message>
Risk Mitigation added to IT and the main IT document updated to take out a C and put in a D in one of the boxes
</commit_message>
<xml_diff>
--- a/IT/IT.docx
+++ b/IT/IT.docx
@@ -324,7 +324,6 @@
                                       <w:b/>
                                     </w:rPr>
                                   </w:pPr>
-                                  <w:bookmarkStart w:id="0" w:name="_GoBack"/>
                                   <w:r>
                                     <w:rPr>
                                       <w:b/>
@@ -2214,7 +2213,6 @@
                                 </w:p>
                               </w:tc>
                             </w:tr>
-                            <w:bookmarkEnd w:id="0"/>
                           </w:tbl>
                           <w:p/>
                         </w:txbxContent>
@@ -2284,7 +2282,6 @@
                                 <w:b/>
                               </w:rPr>
                             </w:pPr>
-                            <w:bookmarkStart w:id="1" w:name="_GoBack"/>
                             <w:r>
                               <w:rPr>
                                 <w:b/>
@@ -4174,7 +4171,6 @@
                           </w:p>
                         </w:tc>
                       </w:tr>
-                      <w:bookmarkEnd w:id="1"/>
                     </w:tbl>
                     <w:p/>
                   </w:txbxContent>
@@ -24633,6 +24629,8 @@
       </w:r>
     </w:p>
     <w:p>
+      <w:bookmarkStart w:id="0" w:name="_GoBack"/>
+      <w:bookmarkEnd w:id="0"/>
       <w:r>
         <w:rPr>
           <w:b/>
@@ -24720,7 +24718,7 @@
                                       <w:b/>
                                       <w:color w:val="A6A6A6" w:themeColor="background1" w:themeShade="A6"/>
                                     </w:rPr>
-                                    <w:t>C</w:t>
+                                    <w:t>D</w:t>
                                   </w:r>
                                 </w:p>
                               </w:tc>
@@ -25400,7 +25398,7 @@
                                 <w:b/>
                                 <w:color w:val="A6A6A6" w:themeColor="background1" w:themeShade="A6"/>
                               </w:rPr>
-                              <w:t>C</w:t>
+                              <w:t>D</w:t>
                             </w:r>
                           </w:p>
                         </w:tc>
@@ -29152,7 +29150,7 @@
 </file>
 
 <file path=customXml/itemProps1.xml><?xml version="1.0" encoding="utf-8"?>
-<ds:datastoreItem xmlns:ds="http://schemas.openxmlformats.org/officeDocument/2006/customXml" ds:itemID="{FD008086-3A22-4DE6-BA2B-26A41E4EB032}">
+<ds:datastoreItem xmlns:ds="http://schemas.openxmlformats.org/officeDocument/2006/customXml" ds:itemID="{6983BDB3-3BA9-4250-AB9D-FCCCE038D180}">
   <ds:schemaRefs>
     <ds:schemaRef ds:uri="http://schemas.openxmlformats.org/officeDocument/2006/bibliography"/>
   </ds:schemaRefs>

</xml_diff>